<commit_message>
minor bug fixes, still a bug an user can see other group sometimes
report updated
</commit_message>
<xml_diff>
--- a/relatorio_pi.docx
+++ b/relatorio_pi.docx
@@ -385,22 +385,20 @@
     </w:p>
     <w:sdt>
       <w:sdtPr>
+        <w:rPr>
+          <w:rFonts w:asciiTheme="minorHAnsi" w:eastAsiaTheme="minorHAnsi" w:hAnsiTheme="minorHAnsi" w:cstheme="minorBidi"/>
+          <w:b w:val="0"/>
+          <w:bCs w:val="0"/>
+          <w:color w:val="auto"/>
+          <w:sz w:val="22"/>
+          <w:szCs w:val="22"/>
+        </w:rPr>
         <w:id w:val="86963849"/>
         <w:docPartObj>
           <w:docPartGallery w:val="Table of Contents"/>
           <w:docPartUnique/>
         </w:docPartObj>
       </w:sdtPr>
-      <w:sdtEndPr>
-        <w:rPr>
-          <w:rFonts w:asciiTheme="minorHAnsi" w:eastAsiaTheme="minorHAnsi" w:hAnsiTheme="minorHAnsi" w:cstheme="minorBidi"/>
-          <w:b w:val="0"/>
-          <w:bCs w:val="0"/>
-          <w:color w:val="auto"/>
-          <w:sz w:val="22"/>
-          <w:szCs w:val="22"/>
-        </w:rPr>
-      </w:sdtEndPr>
       <w:sdtContent>
         <w:p>
           <w:pPr>
@@ -1835,7 +1833,16 @@
         <w:t xml:space="preserve"> para a realização de algumas operações</w:t>
       </w:r>
       <w:r>
-        <w:t xml:space="preserve"> e dom para tornar a construção das páginas</w:t>
+        <w:t xml:space="preserve"> e </w:t>
+      </w:r>
+      <w:r>
+        <w:rPr>
+          <w:i/>
+        </w:rPr>
+        <w:t>dom</w:t>
+      </w:r>
+      <w:r>
+        <w:t xml:space="preserve"> para tornar a construção das páginas</w:t>
       </w:r>
       <w:r>
         <w:t xml:space="preserve"> </w:t>
@@ -1873,6 +1880,7 @@
       <w:r>
         <w:rPr>
           <w:i/>
+          <w:u w:val="single"/>
         </w:rPr>
         <w:t>football-data</w:t>
       </w:r>
@@ -3069,16 +3077,35 @@
         <w:jc w:val="left"/>
       </w:pPr>
       <w:r>
-        <w:t>Para instalar a aplicação Web “</w:t>
-      </w:r>
-      <w:r>
-        <w:rPr>
+        <w:t xml:space="preserve">Para instalar a aplicação </w:t>
+      </w:r>
+      <w:r>
+        <w:rPr>
+          <w:i/>
+        </w:rPr>
+        <w:t>Web</w:t>
+      </w:r>
+      <w:r>
+        <w:t xml:space="preserve"> “</w:t>
+      </w:r>
+      <w:r>
+        <w:rPr>
+          <w:i/>
           <w:u w:val="single"/>
         </w:rPr>
         <w:t>football-data</w:t>
       </w:r>
       <w:r>
-        <w:t>”, o utilizador deve abrir uma linha de comandos na raiz do projecto, que contém o ficheiro package.json (que contém informação básica da aplicação, como o nome, versão, ponto de entrada e dependências), depois de aberta a</w:t>
+        <w:t xml:space="preserve">”, o utilizador deve abrir uma linha de comandos na raiz do projecto, que contém o ficheiro </w:t>
+      </w:r>
+      <w:r>
+        <w:rPr>
+          <w:i/>
+        </w:rPr>
+        <w:t>package.json</w:t>
+      </w:r>
+      <w:r>
+        <w:t xml:space="preserve"> (que contém informação básica da aplicação, como o nome, versão, ponto de entrada e dependências), depois de aberta a</w:t>
       </w:r>
       <w:r>
         <w:t xml:space="preserve"> linha de comandos o utilizador</w:t>
@@ -3759,7 +3786,19 @@
         <w:rPr>
           <w:i/>
         </w:rPr>
-        <w:t>endpoints</w:t>
+        <w:t>end</w:t>
+      </w:r>
+      <w:r>
+        <w:rPr>
+          <w:i/>
+        </w:rPr>
+        <w:t>-</w:t>
+      </w:r>
+      <w:r>
+        <w:rPr>
+          <w:i/>
+        </w:rPr>
+        <w:t>points</w:t>
       </w:r>
       <w:r>
         <w:t xml:space="preserve"> que sejam relativos à gestão dos grupos de favoritos.</w:t>
@@ -4567,7 +4606,19 @@
         <w:t>end-point “/favorites/pingdb”</w:t>
       </w:r>
       <w:r>
-        <w:t xml:space="preserve"> é responsável pela verificação do estado da base de dados. Se esta está “acessível” ou criada, pois se não tiver os mecanismos necessários à sua criação e utilização é despoletada. Quer isto dizer, para este </w:t>
+        <w:t xml:space="preserve"> é responsável pela verificação do estado da base de dados. Se esta está “acessível” ou criada, pois se não tiver os mecanismos necessários à sua criação e utilização </w:t>
+      </w:r>
+      <w:r>
+        <w:t>são</w:t>
+      </w:r>
+      <w:r>
+        <w:t xml:space="preserve"> d</w:t>
+      </w:r>
+      <w:r>
+        <w:t>espoletados</w:t>
+      </w:r>
+      <w:r>
+        <w:t xml:space="preserve">. Quer isto dizer, para este </w:t>
       </w:r>
       <w:r>
         <w:rPr>
@@ -4701,7 +4752,10 @@
         <w:t>createView</w:t>
       </w:r>
       <w:r>
-        <w:t xml:space="preserve">” são chamadas em “cadeia”, o primeiro </w:t>
+        <w:t>” são chamado</w:t>
+      </w:r>
+      <w:r>
+        <w:t xml:space="preserve">s em “cadeia”, o primeiro </w:t>
       </w:r>
       <w:r>
         <w:rPr>
@@ -5259,6 +5313,9 @@
         <w:t>Delete</w:t>
       </w:r>
       <w:r>
+        <w:t>)</w:t>
+      </w:r>
+      <w:r>
         <w:t xml:space="preserve"> na base de dados. Os </w:t>
       </w:r>
       <w:r>
@@ -6206,6 +6263,9 @@
         <w:t xml:space="preserve"> que sabe com base no </w:t>
       </w:r>
       <w:r>
+        <w:rPr>
+          <w:i/>
+        </w:rPr>
         <w:t>end-point</w:t>
       </w:r>
       <w:r>
@@ -6224,7 +6284,19 @@
         <w:rPr>
           <w:i/>
         </w:rPr>
-        <w:t>WEB</w:t>
+        <w:t>W</w:t>
+      </w:r>
+      <w:r>
+        <w:rPr>
+          <w:i/>
+        </w:rPr>
+        <w:t>eb</w:t>
+      </w:r>
+      <w:r>
+        <w:rPr>
+          <w:i/>
+        </w:rPr>
+        <w:t>B</w:t>
       </w:r>
       <w:r>
         <w:t xml:space="preserve"> </w:t>
@@ -6287,10 +6359,13 @@
         <w:rPr>
           <w:i/>
         </w:rPr>
-        <w:t>WEB</w:t>
-      </w:r>
-      <w:r>
-        <w:t xml:space="preserve"> </w:t>
+        <w:t>W</w:t>
+      </w:r>
+      <w:r>
+        <w:rPr>
+          <w:i/>
+        </w:rPr>
+        <w:t>wb</w:t>
       </w:r>
       <w:r>
         <w:rPr>
@@ -6448,13 +6523,17 @@
         <w:spacing w:after="0" w:line="240" w:lineRule="auto"/>
         <w:jc w:val="left"/>
       </w:pPr>
-    </w:p>
-    <w:p>
-      <w:pPr>
-        <w:spacing w:after="0" w:line="240" w:lineRule="auto"/>
-        <w:jc w:val="left"/>
-      </w:pPr>
-      <w:r>
+      <w:r>
+        <w:br w:type="page"/>
+      </w:r>
+    </w:p>
+    <w:p>
+      <w:pPr>
+        <w:spacing w:after="0" w:line="240" w:lineRule="auto"/>
+        <w:jc w:val="left"/>
+      </w:pPr>
+      <w:r>
+        <w:lastRenderedPageBreak/>
         <w:tab/>
         <w:t xml:space="preserve">O </w:t>
       </w:r>
@@ -6954,15 +7033,39 @@
         <w:ind w:firstLine="708"/>
         <w:jc w:val="left"/>
       </w:pPr>
-      <w:r>
-        <w:lastRenderedPageBreak/>
+    </w:p>
+    <w:p>
+      <w:pPr>
+        <w:spacing w:after="0" w:line="240" w:lineRule="auto"/>
+        <w:ind w:firstLine="708"/>
+        <w:jc w:val="left"/>
+      </w:pPr>
+      <w:r>
         <w:t xml:space="preserve">O </w:t>
       </w:r>
       <w:r>
         <w:rPr>
           <w:i/>
         </w:rPr>
-        <w:t>end-point /pingdb</w:t>
+        <w:t xml:space="preserve">end-point </w:t>
+      </w:r>
+      <w:r>
+        <w:rPr>
+          <w:i/>
+        </w:rPr>
+        <w:t>“</w:t>
+      </w:r>
+      <w:r>
+        <w:rPr>
+          <w:i/>
+        </w:rPr>
+        <w:t>/pingdb</w:t>
+      </w:r>
+      <w:r>
+        <w:rPr>
+          <w:i/>
+        </w:rPr>
+        <w:t>”</w:t>
       </w:r>
       <w:r>
         <w:t xml:space="preserve"> já foi explicado o seu propósito anteriormente. Nos </w:t>
@@ -6977,21 +7080,39 @@
         <w:t xml:space="preserve"> </w:t>
       </w:r>
       <w:r>
+        <w:t>“</w:t>
+      </w:r>
+      <w:r>
         <w:rPr>
           <w:i/>
         </w:rPr>
         <w:t>/login</w:t>
       </w:r>
       <w:r>
+        <w:rPr>
+          <w:i/>
+        </w:rPr>
+        <w:t>”</w:t>
+      </w:r>
+      <w:r>
         <w:t xml:space="preserve"> e </w:t>
       </w:r>
       <w:r>
+        <w:t>“</w:t>
+      </w:r>
+      <w:r>
         <w:rPr>
           <w:i/>
         </w:rPr>
         <w:t>/logout</w:t>
       </w:r>
       <w:r>
+        <w:rPr>
+          <w:i/>
+        </w:rPr>
+        <w:t>”</w:t>
+      </w:r>
+      <w:r>
         <w:t xml:space="preserve"> (</w:t>
       </w:r>
       <w:r>
@@ -7034,7 +7155,25 @@
         <w:rPr>
           <w:i/>
         </w:rPr>
-        <w:t>end-point /register</w:t>
+        <w:t xml:space="preserve">end-point </w:t>
+      </w:r>
+      <w:r>
+        <w:rPr>
+          <w:i/>
+        </w:rPr>
+        <w:t>“</w:t>
+      </w:r>
+      <w:r>
+        <w:rPr>
+          <w:i/>
+        </w:rPr>
+        <w:t>/register</w:t>
+      </w:r>
+      <w:r>
+        <w:rPr>
+          <w:i/>
+        </w:rPr>
+        <w:t>”</w:t>
       </w:r>
       <w:r>
         <w:t xml:space="preserve">, recebe as credenciais de um utilizador que se quer registar na aplicação </w:t>
@@ -7887,7 +8026,16 @@
         <w:spacing w:after="0" w:line="240" w:lineRule="auto"/>
       </w:pPr>
       <w:r>
-        <w:t>Do package users:</w:t>
+        <w:t xml:space="preserve">Do </w:t>
+      </w:r>
+      <w:r>
+        <w:rPr>
+          <w:i/>
+        </w:rPr>
+        <w:t>package users</w:t>
+      </w:r>
+      <w:r>
+        <w:t>:</w:t>
       </w:r>
     </w:p>
     <w:p>
@@ -8015,6 +8163,9 @@
         <w:t xml:space="preserve"> </w:t>
       </w:r>
       <w:r>
+        <w:t>.</w:t>
+      </w:r>
+      <w:r>
         <w:rPr>
           <w:i/>
         </w:rPr>
@@ -8043,6 +8194,10 @@
         <w:jc w:val="center"/>
       </w:pPr>
       <w:r>
+        <w:rPr>
+          <w:noProof/>
+          <w:lang w:eastAsia="pt-PT"/>
+        </w:rPr>
         <w:drawing>
           <wp:inline distT="0" distB="0" distL="0" distR="0">
             <wp:extent cx="1021080" cy="457200"/>
@@ -8488,9 +8643,18 @@
         <w:t>Express-session</w:t>
       </w:r>
       <w:r>
+        <w:rPr>
+          <w:i/>
+        </w:rPr>
         <w:t xml:space="preserve"> </w:t>
       </w:r>
       <w:r>
+        <w:t>e</w:t>
+      </w:r>
+      <w:r>
+        <w:t xml:space="preserve"> </w:t>
+      </w:r>
+      <w:r>
         <w:rPr>
           <w:i/>
         </w:rPr>
@@ -8537,6 +8701,15 @@
           <w:i/>
         </w:rPr>
         <w:t>API</w:t>
+      </w:r>
+      <w:r>
+        <w:rPr>
+          <w:i/>
+        </w:rPr>
+        <w:t xml:space="preserve"> </w:t>
+      </w:r>
+      <w:r>
+        <w:t>e</w:t>
       </w:r>
       <w:r>
         <w:t xml:space="preserve"> a base de dados, em conjunto com o módulo </w:t>
@@ -9249,10 +9422,10 @@
         <w:t>ajax</w:t>
       </w:r>
       <w:r>
-        <w:t xml:space="preserve"> ao servidor e modificar a página dinamicamente via</w:t>
-      </w:r>
-      <w:r>
-        <w:t xml:space="preserve"> </w:t>
+        <w:t xml:space="preserve"> ao servidor e m</w:t>
+      </w:r>
+      <w:r>
+        <w:t xml:space="preserve">odificar a página dinamicamente, fazendo uso de </w:t>
       </w:r>
       <w:r>
         <w:rPr>
@@ -9705,7 +9878,7 @@
     <w:p>
       <w:pPr>
         <w:spacing w:after="0" w:line="240" w:lineRule="auto"/>
-        <w:jc w:val="left"/>
+        <w:jc w:val="center"/>
       </w:pPr>
       <w:r>
         <w:rPr>
@@ -9759,9 +9932,6 @@
         </w:drawing>
       </w:r>
       <w:r>
-        <w:t xml:space="preserve"> </w:t>
-      </w:r>
-      <w:r>
         <w:br w:type="page"/>
       </w:r>
     </w:p>
@@ -10227,7 +10397,76 @@
         <w:jc w:val="left"/>
       </w:pPr>
       <w:r>
-        <w:t>É no modulo app.js que são definidas as convenções para os atributos src (do elemento html, script) e href (do elemento html, link).</w:t>
+        <w:t xml:space="preserve">É no </w:t>
+      </w:r>
+      <w:r>
+        <w:t>módulo</w:t>
+      </w:r>
+      <w:r>
+        <w:t xml:space="preserve"> </w:t>
+      </w:r>
+      <w:r>
+        <w:rPr>
+          <w:i/>
+        </w:rPr>
+        <w:t>app.js</w:t>
+      </w:r>
+      <w:r>
+        <w:t xml:space="preserve"> que são definidas as convenções para os atributos </w:t>
+      </w:r>
+      <w:r>
+        <w:rPr>
+          <w:i/>
+        </w:rPr>
+        <w:t>src</w:t>
+      </w:r>
+      <w:r>
+        <w:t xml:space="preserve"> (do elemento </w:t>
+      </w:r>
+      <w:r>
+        <w:rPr>
+          <w:i/>
+        </w:rPr>
+        <w:t>html</w:t>
+      </w:r>
+      <w:r>
+        <w:t xml:space="preserve">, </w:t>
+      </w:r>
+      <w:r>
+        <w:rPr>
+          <w:i/>
+        </w:rPr>
+        <w:t>script</w:t>
+      </w:r>
+      <w:r>
+        <w:t xml:space="preserve">) e </w:t>
+      </w:r>
+      <w:r>
+        <w:rPr>
+          <w:i/>
+        </w:rPr>
+        <w:t>href</w:t>
+      </w:r>
+      <w:r>
+        <w:t xml:space="preserve"> (do elemento </w:t>
+      </w:r>
+      <w:r>
+        <w:rPr>
+          <w:i/>
+        </w:rPr>
+        <w:t>html</w:t>
+      </w:r>
+      <w:r>
+        <w:t xml:space="preserve">, </w:t>
+      </w:r>
+      <w:r>
+        <w:rPr>
+          <w:i/>
+        </w:rPr>
+        <w:t>link</w:t>
+      </w:r>
+      <w:r>
+        <w:t>).</w:t>
       </w:r>
     </w:p>
     <w:p>
@@ -10483,7 +10722,13 @@
       </w:pPr>
       <w:r>
         <w:lastRenderedPageBreak/>
-        <w:t xml:space="preserve">Existe um ficheiro que se encontra dentro da página </w:t>
+        <w:t xml:space="preserve">Existe um ficheiro que se encontra dentro da </w:t>
+      </w:r>
+      <w:r>
+        <w:t>directoria</w:t>
+      </w:r>
+      <w:r>
+        <w:t xml:space="preserve"> </w:t>
       </w:r>
       <w:r>
         <w:rPr>
@@ -10783,6 +11028,13 @@
       <w:pPr>
         <w:spacing w:after="0" w:line="240" w:lineRule="auto"/>
         <w:ind w:firstLine="708"/>
+        <w:jc w:val="left"/>
+      </w:pPr>
+    </w:p>
+    <w:p>
+      <w:pPr>
+        <w:spacing w:after="0" w:line="240" w:lineRule="auto"/>
+        <w:ind w:firstLine="708"/>
         <w:jc w:val="center"/>
       </w:pPr>
       <w:r>
@@ -10841,6 +11093,13 @@
       <w:pPr>
         <w:spacing w:after="0" w:line="240" w:lineRule="auto"/>
         <w:ind w:firstLine="708"/>
+        <w:jc w:val="center"/>
+      </w:pPr>
+    </w:p>
+    <w:p>
+      <w:pPr>
+        <w:spacing w:after="0" w:line="240" w:lineRule="auto"/>
+        <w:ind w:firstLine="708"/>
         <w:jc w:val="left"/>
       </w:pPr>
       <w:r>
@@ -11226,7 +11485,7 @@
         <w:jc w:val="left"/>
       </w:pPr>
       <w:r>
-        <w:t>O grupo tentou aproveitar ao máximo, a “</w:t>
+        <w:t>O grupo tentou aproveitar ao máximo a “</w:t>
       </w:r>
       <w:r>
         <w:rPr>
@@ -11242,6 +11501,9 @@
           <w:i/>
         </w:rPr>
         <w:t>node.js</w:t>
+      </w:r>
+      <w:r>
+        <w:t>,</w:t>
       </w:r>
       <w:r>
         <w:t xml:space="preserve"> os </w:t>

</xml_diff>